<commit_message>
Fourth commit adjucting plot scale and add one plot
</commit_message>
<xml_diff>
--- a/PA1_template.docx
+++ b/PA1_template.docx
@@ -50,6 +50,17 @@
         <w:rPr>
           <w:rStyle w:val="VerbatimChar"/>
         </w:rPr>
+        <w:t xml:space="preserve">## Warning: package 'dplyr' was built under R version 3.2.1</w:t>
+      </w:r>
+    </w:p>
+    <w:p>
+      <w:pPr>
+        <w:pStyle w:val="SourceCode"/>
+      </w:pPr>
+      <w:r>
+        <w:rPr>
+          <w:rStyle w:val="VerbatimChar"/>
+        </w:rPr>
         <w:t xml:space="preserve">## </w:t>
       </w:r>
       <w:r>
@@ -77,7 +88,7 @@
         <w:rPr>
           <w:rStyle w:val="VerbatimChar"/>
         </w:rPr>
-        <w:t xml:space="preserve">## The following object is masked from 'package:stats':</w:t>
+        <w:t xml:space="preserve">## The following objects are masked from 'package:stats':</w:t>
       </w:r>
       <w:r>
         <w:br w:type="textWrapping"/>
@@ -95,7 +106,7 @@
         <w:rPr>
           <w:rStyle w:val="VerbatimChar"/>
         </w:rPr>
-        <w:t xml:space="preserve">##     filter</w:t>
+        <w:t xml:space="preserve">##     filter, lag</w:t>
       </w:r>
       <w:r>
         <w:br w:type="textWrapping"/>
@@ -150,9 +161,22 @@
         </w:rPr>
         <w:t xml:space="preserve">(stringr)</w:t>
       </w:r>
-      <w:r>
-        <w:br w:type="textWrapping"/>
-      </w:r>
+    </w:p>
+    <w:p>
+      <w:pPr>
+        <w:pStyle w:val="SourceCode"/>
+      </w:pPr>
+      <w:r>
+        <w:rPr>
+          <w:rStyle w:val="VerbatimChar"/>
+        </w:rPr>
+        <w:t xml:space="preserve">## Warning: package 'stringr' was built under R version 3.2.1</w:t>
+      </w:r>
+    </w:p>
+    <w:p>
+      <w:pPr>
+        <w:pStyle w:val="SourceCode"/>
+      </w:pPr>
       <w:r>
         <w:rPr>
           <w:rStyle w:val="KeywordTok"/>
@@ -165,12 +189,22 @@
         </w:rPr>
         <w:t xml:space="preserve">(ggplot2)</w:t>
       </w:r>
-      <w:r>
-        <w:br w:type="textWrapping"/>
-      </w:r>
-      <w:r>
-        <w:br w:type="textWrapping"/>
-      </w:r>
+    </w:p>
+    <w:p>
+      <w:pPr>
+        <w:pStyle w:val="SourceCode"/>
+      </w:pPr>
+      <w:r>
+        <w:rPr>
+          <w:rStyle w:val="VerbatimChar"/>
+        </w:rPr>
+        <w:t xml:space="preserve">## Warning: package 'ggplot2' was built under R version 3.2.1</w:t>
+      </w:r>
+    </w:p>
+    <w:p>
+      <w:pPr>
+        <w:pStyle w:val="SourceCode"/>
+      </w:pPr>
       <w:r>
         <w:rPr>
           <w:rStyle w:val="NormalTok"/>
@@ -1804,6 +1838,327 @@
       <w:r>
         <w:drawing>
           <wp:inline>
+            <wp:extent cx="5440680" cy="6113754"/>
+            <wp:effectExtent b="0" l="0" r="0" t="0"/>
+            <wp:docPr descr="" id="1" name="Picture"/>
+            <a:graphic>
+              <a:graphicData uri="http://schemas.openxmlformats.org/drawingml/2006/picture">
+                <pic:pic>
+                  <pic:nvPicPr>
+                    <pic:cNvPr descr="PA1_template_files/figure-docx/unnamed-chunk-5-1.png" id="0" name="Picture"/>
+                    <pic:cNvPicPr>
+                      <a:picLocks noChangeArrowheads="1" noChangeAspect="1"/>
+                    </pic:cNvPicPr>
+                  </pic:nvPicPr>
+                  <pic:blipFill>
+                    <a:blip r:embed="rId28"/>
+                    <a:stretch>
+                      <a:fillRect/>
+                    </a:stretch>
+                  </pic:blipFill>
+                  <pic:spPr bwMode="auto">
+                    <a:xfrm>
+                      <a:off x="0" y="0"/>
+                      <a:ext cx="5440680" cy="6113754"/>
+                    </a:xfrm>
+                    <a:prstGeom prst="rect">
+                      <a:avLst/>
+                    </a:prstGeom>
+                    <a:noFill/>
+                    <a:ln w="9525">
+                      <a:noFill/>
+                      <a:headEnd/>
+                      <a:tailEnd/>
+                    </a:ln>
+                  </pic:spPr>
+                </pic:pic>
+              </a:graphicData>
+            </a:graphic>
+          </wp:inline>
+        </w:drawing>
+      </w:r>
+    </w:p>
+    <w:p>
+      <w:pPr>
+        <w:pStyle w:val="SourceCode"/>
+      </w:pPr>
+      <w:r>
+        <w:rPr>
+          <w:rStyle w:val="KeywordTok"/>
+        </w:rPr>
+        <w:t xml:space="preserve">par</w:t>
+      </w:r>
+      <w:r>
+        <w:rPr>
+          <w:rStyle w:val="NormalTok"/>
+        </w:rPr>
+        <w:t xml:space="preserve">(</w:t>
+      </w:r>
+      <w:r>
+        <w:rPr>
+          <w:rStyle w:val="DataTypeTok"/>
+        </w:rPr>
+        <w:t xml:space="preserve">mfrow=</w:t>
+      </w:r>
+      <w:r>
+        <w:rPr>
+          <w:rStyle w:val="KeywordTok"/>
+        </w:rPr>
+        <w:t xml:space="preserve">c</w:t>
+      </w:r>
+      <w:r>
+        <w:rPr>
+          <w:rStyle w:val="NormalTok"/>
+        </w:rPr>
+        <w:t xml:space="preserve">(</w:t>
+      </w:r>
+      <w:r>
+        <w:rPr>
+          <w:rStyle w:val="DecValTok"/>
+        </w:rPr>
+        <w:t xml:space="preserve">1</w:t>
+      </w:r>
+      <w:r>
+        <w:rPr>
+          <w:rStyle w:val="NormalTok"/>
+        </w:rPr>
+        <w:t xml:space="preserve">,</w:t>
+      </w:r>
+      <w:r>
+        <w:rPr>
+          <w:rStyle w:val="DecValTok"/>
+        </w:rPr>
+        <w:t xml:space="preserve">1</w:t>
+      </w:r>
+      <w:r>
+        <w:rPr>
+          <w:rStyle w:val="NormalTok"/>
+        </w:rPr>
+        <w:t xml:space="preserve">))</w:t>
+      </w:r>
+    </w:p>
+    <w:p>
+      <w:r>
+        <w:t xml:space="preserve">The total number of missing values in the dataset is 2304.</w:t>
+      </w:r>
+    </w:p>
+    <w:p>
+      <w:r>
+        <w:t xml:space="preserve">Summary with missing data removed:</w:t>
+      </w:r>
+    </w:p>
+    <w:p>
+      <w:pPr>
+        <w:pStyle w:val="SourceCode"/>
+      </w:pPr>
+      <w:r>
+        <w:rPr>
+          <w:rStyle w:val="VerbatimChar"/>
+        </w:rPr>
+        <w:t xml:space="preserve">##    Min. 1st Qu.  Median    Mean 3rd Qu.    Max. </w:t>
+      </w:r>
+      <w:r>
+        <w:br w:type="textWrapping"/>
+      </w:r>
+      <w:r>
+        <w:rPr>
+          <w:rStyle w:val="VerbatimChar"/>
+        </w:rPr>
+        <w:t xml:space="preserve">##      41    8841   10760   10770   13290   21190</w:t>
+      </w:r>
+    </w:p>
+    <w:p>
+      <w:r>
+        <w:t xml:space="preserve">Summary with missing data imputed:</w:t>
+      </w:r>
+    </w:p>
+    <w:p>
+      <w:pPr>
+        <w:pStyle w:val="SourceCode"/>
+      </w:pPr>
+      <w:r>
+        <w:rPr>
+          <w:rStyle w:val="VerbatimChar"/>
+        </w:rPr>
+        <w:t xml:space="preserve">##    Min. 1st Qu.  Median    Mean 3rd Qu.    Max. </w:t>
+      </w:r>
+      <w:r>
+        <w:br w:type="textWrapping"/>
+      </w:r>
+      <w:r>
+        <w:rPr>
+          <w:rStyle w:val="VerbatimChar"/>
+        </w:rPr>
+        <w:t xml:space="preserve">##      41    9819   10760   10770   12810   21190</w:t>
+      </w:r>
+    </w:p>
+    <w:p>
+      <w:r>
+        <w:t xml:space="preserve">As one can see from the above data set summary, the results are very similar but not identical; therefore, imputing missing data using the way described above does not have a significant effect on the results of the estimates of the total daily number of steps. In fact, if we plot both lines in the same graph, the two lines are identical at the resolution of the current graphing scale (missing value removed-green, missing value imputed-read).</w:t>
+      </w:r>
+    </w:p>
+    <w:p>
+      <w:pPr>
+        <w:pStyle w:val="SourceCode"/>
+      </w:pPr>
+      <w:r>
+        <w:rPr>
+          <w:rStyle w:val="KeywordTok"/>
+        </w:rPr>
+        <w:t xml:space="preserve">plot</w:t>
+      </w:r>
+      <w:r>
+        <w:rPr>
+          <w:rStyle w:val="NormalTok"/>
+        </w:rPr>
+        <w:t xml:space="preserve">(avgbyinterval$interval,avgbyinterval$mysteps, </w:t>
+      </w:r>
+      <w:r>
+        <w:rPr>
+          <w:rStyle w:val="DataTypeTok"/>
+        </w:rPr>
+        <w:t xml:space="preserve">type=</w:t>
+      </w:r>
+      <w:r>
+        <w:rPr>
+          <w:rStyle w:val="StringTok"/>
+        </w:rPr>
+        <w:t xml:space="preserve">"l"</w:t>
+      </w:r>
+      <w:r>
+        <w:rPr>
+          <w:rStyle w:val="NormalTok"/>
+        </w:rPr>
+        <w:t xml:space="preserve">,</w:t>
+      </w:r>
+      <w:r>
+        <w:rPr>
+          <w:rStyle w:val="DataTypeTok"/>
+        </w:rPr>
+        <w:t xml:space="preserve">xlab=</w:t>
+      </w:r>
+      <w:r>
+        <w:rPr>
+          <w:rStyle w:val="StringTok"/>
+        </w:rPr>
+        <w:t xml:space="preserve">"5-min intervals throughout the day"</w:t>
+      </w:r>
+      <w:r>
+        <w:rPr>
+          <w:rStyle w:val="NormalTok"/>
+        </w:rPr>
+        <w:t xml:space="preserve">, </w:t>
+      </w:r>
+      <w:r>
+        <w:rPr>
+          <w:rStyle w:val="DataTypeTok"/>
+        </w:rPr>
+        <w:t xml:space="preserve">ylab=</w:t>
+      </w:r>
+      <w:r>
+        <w:rPr>
+          <w:rStyle w:val="StringTok"/>
+        </w:rPr>
+        <w:t xml:space="preserve">"steps taken in each interval"</w:t>
+      </w:r>
+      <w:r>
+        <w:rPr>
+          <w:rStyle w:val="NormalTok"/>
+        </w:rPr>
+        <w:t xml:space="preserve">, </w:t>
+      </w:r>
+      <w:r>
+        <w:rPr>
+          <w:rStyle w:val="DataTypeTok"/>
+        </w:rPr>
+        <w:t xml:space="preserve">main=</w:t>
+      </w:r>
+      <w:r>
+        <w:rPr>
+          <w:rStyle w:val="StringTok"/>
+        </w:rPr>
+        <w:t xml:space="preserve">"Missing values removed and imputed"</w:t>
+      </w:r>
+      <w:r>
+        <w:rPr>
+          <w:rStyle w:val="NormalTok"/>
+        </w:rPr>
+        <w:t xml:space="preserve">,</w:t>
+      </w:r>
+      <w:r>
+        <w:rPr>
+          <w:rStyle w:val="DataTypeTok"/>
+        </w:rPr>
+        <w:t xml:space="preserve">col=</w:t>
+      </w:r>
+      <w:r>
+        <w:rPr>
+          <w:rStyle w:val="StringTok"/>
+        </w:rPr>
+        <w:t xml:space="preserve">"green"</w:t>
+      </w:r>
+      <w:r>
+        <w:rPr>
+          <w:rStyle w:val="NormalTok"/>
+        </w:rPr>
+        <w:t xml:space="preserve">)</w:t>
+      </w:r>
+      <w:r>
+        <w:br w:type="textWrapping"/>
+      </w:r>
+      <w:r>
+        <w:rPr>
+          <w:rStyle w:val="KeywordTok"/>
+        </w:rPr>
+        <w:t xml:space="preserve">lines</w:t>
+      </w:r>
+      <w:r>
+        <w:rPr>
+          <w:rStyle w:val="NormalTok"/>
+        </w:rPr>
+        <w:t xml:space="preserve">(avgbyintervalimputed$interval,avgbyintervalimputed$steps,</w:t>
+      </w:r>
+      <w:r>
+        <w:rPr>
+          <w:rStyle w:val="DataTypeTok"/>
+        </w:rPr>
+        <w:t xml:space="preserve">lty=</w:t>
+      </w:r>
+      <w:r>
+        <w:rPr>
+          <w:rStyle w:val="DecValTok"/>
+        </w:rPr>
+        <w:t xml:space="preserve">2</w:t>
+      </w:r>
+      <w:r>
+        <w:rPr>
+          <w:rStyle w:val="NormalTok"/>
+        </w:rPr>
+        <w:t xml:space="preserve">, </w:t>
+      </w:r>
+      <w:r>
+        <w:rPr>
+          <w:rStyle w:val="DataTypeTok"/>
+        </w:rPr>
+        <w:t xml:space="preserve">col=</w:t>
+      </w:r>
+      <w:r>
+        <w:rPr>
+          <w:rStyle w:val="StringTok"/>
+        </w:rPr>
+        <w:t xml:space="preserve">"red"</w:t>
+      </w:r>
+      <w:r>
+        <w:rPr>
+          <w:rStyle w:val="NormalTok"/>
+        </w:rPr>
+        <w:t xml:space="preserve">)</w:t>
+      </w:r>
+    </w:p>
+    <w:p>
+      <w:r>
+        <w:drawing>
+          <wp:inline>
             <wp:extent cx="4610100" cy="3695700"/>
             <wp:effectExtent b="0" l="0" r="0" t="0"/>
             <wp:docPr descr="" id="1" name="Picture"/>
@@ -1811,13 +2166,13 @@
               <a:graphicData uri="http://schemas.openxmlformats.org/drawingml/2006/picture">
                 <pic:pic>
                   <pic:nvPicPr>
-                    <pic:cNvPr descr="PA1_template_files/figure-docx/unnamed-chunk-4-2.png" id="0" name="Picture"/>
+                    <pic:cNvPr descr="PA1_template_files/figure-docx/unnamed-chunk-8-1.png" id="0" name="Picture"/>
                     <pic:cNvPicPr>
                       <a:picLocks noChangeArrowheads="1" noChangeAspect="1"/>
                     </pic:cNvPicPr>
                   </pic:nvPicPr>
                   <pic:blipFill>
-                    <a:blip r:embed="rId28"/>
+                    <a:blip r:embed="rId29"/>
                     <a:stretch>
                       <a:fillRect/>
                     </a:stretch>
@@ -1846,129 +2201,10 @@
     </w:p>
     <w:p>
       <w:pPr>
-        <w:pStyle w:val="SourceCode"/>
-      </w:pPr>
-      <w:r>
-        <w:rPr>
-          <w:rStyle w:val="KeywordTok"/>
-        </w:rPr>
-        <w:t xml:space="preserve">par</w:t>
-      </w:r>
-      <w:r>
-        <w:rPr>
-          <w:rStyle w:val="NormalTok"/>
-        </w:rPr>
-        <w:t xml:space="preserve">(</w:t>
-      </w:r>
-      <w:r>
-        <w:rPr>
-          <w:rStyle w:val="DataTypeTok"/>
-        </w:rPr>
-        <w:t xml:space="preserve">mfrow=</w:t>
-      </w:r>
-      <w:r>
-        <w:rPr>
-          <w:rStyle w:val="KeywordTok"/>
-        </w:rPr>
-        <w:t xml:space="preserve">c</w:t>
-      </w:r>
-      <w:r>
-        <w:rPr>
-          <w:rStyle w:val="NormalTok"/>
-        </w:rPr>
-        <w:t xml:space="preserve">(</w:t>
-      </w:r>
-      <w:r>
-        <w:rPr>
-          <w:rStyle w:val="DecValTok"/>
-        </w:rPr>
-        <w:t xml:space="preserve">1</w:t>
-      </w:r>
-      <w:r>
-        <w:rPr>
-          <w:rStyle w:val="NormalTok"/>
-        </w:rPr>
-        <w:t xml:space="preserve">,</w:t>
-      </w:r>
-      <w:r>
-        <w:rPr>
-          <w:rStyle w:val="DecValTok"/>
-        </w:rPr>
-        <w:t xml:space="preserve">1</w:t>
-      </w:r>
-      <w:r>
-        <w:rPr>
-          <w:rStyle w:val="NormalTok"/>
-        </w:rPr>
-        <w:t xml:space="preserve">))</w:t>
-      </w:r>
-    </w:p>
-    <w:p>
-      <w:r>
-        <w:t xml:space="preserve">The total number of missing values in the dataset is 2304.</w:t>
-      </w:r>
-    </w:p>
-    <w:p>
-      <w:r>
-        <w:t xml:space="preserve">Summary with missing data removed:</w:t>
-      </w:r>
-    </w:p>
-    <w:p>
-      <w:pPr>
-        <w:pStyle w:val="SourceCode"/>
-      </w:pPr>
-      <w:r>
-        <w:rPr>
-          <w:rStyle w:val="VerbatimChar"/>
-        </w:rPr>
-        <w:t xml:space="preserve">##    Min. 1st Qu.  Median    Mean 3rd Qu.    Max. </w:t>
-      </w:r>
-      <w:r>
-        <w:br w:type="textWrapping"/>
-      </w:r>
-      <w:r>
-        <w:rPr>
-          <w:rStyle w:val="VerbatimChar"/>
-        </w:rPr>
-        <w:t xml:space="preserve">##      41    8841   10760   10770   13290   21190</w:t>
-      </w:r>
-    </w:p>
-    <w:p>
-      <w:r>
-        <w:t xml:space="preserve">Summary with missing data imputed:</w:t>
-      </w:r>
-    </w:p>
-    <w:p>
-      <w:pPr>
-        <w:pStyle w:val="SourceCode"/>
-      </w:pPr>
-      <w:r>
-        <w:rPr>
-          <w:rStyle w:val="VerbatimChar"/>
-        </w:rPr>
-        <w:t xml:space="preserve">##    Min. 1st Qu.  Median    Mean 3rd Qu.    Max. </w:t>
-      </w:r>
-      <w:r>
-        <w:br w:type="textWrapping"/>
-      </w:r>
-      <w:r>
-        <w:rPr>
-          <w:rStyle w:val="VerbatimChar"/>
-        </w:rPr>
-        <w:t xml:space="preserve">##      41    9819   10760   10770   12810   21190</w:t>
-      </w:r>
-    </w:p>
-    <w:p>
-      <w:r>
-        <w:t xml:space="preserve">The results are very similar but not identical; therefore, imputing missing data using the way described above does not have a dramatic effect on the results of the estimates of the total daily number of steps.</w:t>
-      </w:r>
-    </w:p>
-    <w:p>
-      <w:pPr>
         <w:pStyle w:val="Heading3"/>
       </w:pPr>
-      <w:bookmarkStart w:id="29" w:name="are-there-differences-in-activity-patterns-between-weekdays-and-weekends"/>
-      <w:bookmarkEnd w:id="29"/>
+      <w:bookmarkStart w:id="30" w:name="are-there-differences-in-activity-patterns-between-weekdays-and-weekends"/>
+      <w:bookmarkEnd w:id="30"/>
       <w:r>
         <w:t xml:space="preserve">5. Are there differences in activity patterns between weekdays and weekends?</w:t>
       </w:r>
@@ -2268,13 +2504,13 @@
               <a:graphicData uri="http://schemas.openxmlformats.org/drawingml/2006/picture">
                 <pic:pic>
                   <pic:nvPicPr>
-                    <pic:cNvPr descr="PA1_template_files/figure-docx/unnamed-chunk-7-1.png" id="0" name="Picture"/>
+                    <pic:cNvPr descr="PA1_template_files/figure-docx/unnamed-chunk-9-1.png" id="0" name="Picture"/>
                     <pic:cNvPicPr>
                       <a:picLocks noChangeArrowheads="1" noChangeAspect="1"/>
                     </pic:cNvPicPr>
                   </pic:nvPicPr>
                   <pic:blipFill>
-                    <a:blip r:embed="rId30"/>
+                    <a:blip r:embed="rId31"/>
                     <a:stretch>
                       <a:fillRect/>
                     </a:stretch>
@@ -2399,7 +2635,7 @@
     </w:lvl>
   </w:abstractNum>
   <w:abstractNum w:abstractNumId="990">
-    <w:nsid w:val="28bb6de2"/>
+    <w:nsid w:val="9eaa3b98"/>
     <w:multiLevelType w:val="multilevel"/>
     <w:lvl w:ilvl="0">
       <w:numFmt w:val="bullet"/>

</xml_diff>